<commit_message>
Added documentation and bonus task.
</commit_message>
<xml_diff>
--- a/TextPolishServiceDocumentation.docx
+++ b/TextPolishServiceDocumentation.docx
@@ -4,6 +4,13 @@
   <w:body>
     <w:sdt>
       <w:sdtPr>
+        <w:rPr>
+          <w:rFonts w:asciiTheme="minorHAnsi" w:eastAsiaTheme="minorHAnsi" w:hAnsiTheme="minorHAnsi" w:cstheme="minorBidi"/>
+          <w:color w:val="auto"/>
+          <w:kern w:val="2"/>
+          <w:sz w:val="22"/>
+          <w:szCs w:val="22"/>
+        </w:rPr>
         <w:id w:val="1437801392"/>
         <w:docPartObj>
           <w:docPartGallery w:val="Table of Contents"/>
@@ -12,14 +19,9 @@
       </w:sdtPr>
       <w:sdtEndPr>
         <w:rPr>
-          <w:rFonts w:asciiTheme="minorHAnsi" w:eastAsiaTheme="minorHAnsi" w:hAnsiTheme="minorHAnsi" w:cstheme="minorBidi"/>
           <w:b/>
           <w:bCs/>
           <w:noProof/>
-          <w:color w:val="auto"/>
-          <w:kern w:val="2"/>
-          <w:sz w:val="22"/>
-          <w:szCs w:val="22"/>
         </w:rPr>
       </w:sdtEndPr>
       <w:sdtContent>
@@ -721,19 +723,13 @@
         <w:t xml:space="preserve">. </w:t>
       </w:r>
       <w:r>
-        <w:t xml:space="preserve">Main reasons for choosing this model are abundance of time and lack of external </w:t>
-      </w:r>
-      <w:r>
-        <w:t>“</w:t>
+        <w:t>Main reasons for choosing this model are abundance of time and lack of external “</w:t>
       </w:r>
       <w:r>
         <w:t>Proofreading</w:t>
       </w:r>
       <w:r>
-        <w:t>”</w:t>
-      </w:r>
-      <w:r>
-        <w:t xml:space="preserve"> service.</w:t>
+        <w:t>” service.</w:t>
       </w:r>
     </w:p>
     <w:p>
@@ -761,11 +757,9 @@
       <w:r>
         <w:t xml:space="preserve"> Custom validators were made by implementing </w:t>
       </w:r>
-      <w:proofErr w:type="spellStart"/>
       <w:r>
         <w:t>ConstraintValidator</w:t>
       </w:r>
-      <w:proofErr w:type="spellEnd"/>
       <w:r>
         <w:t xml:space="preserve"> and they are used like normal validation annotations.</w:t>
       </w:r>
@@ -784,7 +778,6 @@
       <w:r>
         <w:t xml:space="preserve"> I created the </w:t>
       </w:r>
-      <w:proofErr w:type="spellStart"/>
       <w:r>
         <w:rPr>
           <w:b/>
@@ -792,7 +785,6 @@
         </w:rPr>
         <w:t>IProofreadingServiceAPI</w:t>
       </w:r>
-      <w:proofErr w:type="spellEnd"/>
       <w:r>
         <w:t xml:space="preserve"> </w:t>
       </w:r>
@@ -802,7 +794,6 @@
       <w:r>
         <w:t xml:space="preserve">. Then, I created the </w:t>
       </w:r>
-      <w:proofErr w:type="spellStart"/>
       <w:r>
         <w:rPr>
           <w:b/>
@@ -810,7 +801,6 @@
         </w:rPr>
         <w:t>ITextPolishBL</w:t>
       </w:r>
-      <w:proofErr w:type="spellEnd"/>
       <w:r>
         <w:rPr>
           <w:b/>
@@ -824,7 +814,6 @@
       <w:r>
         <w:t xml:space="preserve">have </w:t>
       </w:r>
-      <w:proofErr w:type="spellStart"/>
       <w:r>
         <w:rPr>
           <w:b/>
@@ -832,7 +821,6 @@
         </w:rPr>
         <w:t>IProofreadingServiceAPI</w:t>
       </w:r>
-      <w:proofErr w:type="spellEnd"/>
       <w:r>
         <w:rPr>
           <w:b/>
@@ -862,7 +850,6 @@
       </w:r>
     </w:p>
     <w:p>
-      <w:proofErr w:type="spellStart"/>
       <w:r>
         <w:rPr>
           <w:b/>
@@ -870,7 +857,6 @@
         </w:rPr>
         <w:t>TextPolishControllerTest</w:t>
       </w:r>
-      <w:proofErr w:type="spellEnd"/>
       <w:r>
         <w:rPr>
           <w:b/>
@@ -881,7 +867,6 @@
       <w:r>
         <w:t xml:space="preserve">includes mocked version of </w:t>
       </w:r>
-      <w:proofErr w:type="spellStart"/>
       <w:r>
         <w:rPr>
           <w:b/>
@@ -889,7 +874,6 @@
         </w:rPr>
         <w:t>IProofreadingServiceAPI</w:t>
       </w:r>
-      <w:proofErr w:type="spellEnd"/>
       <w:r>
         <w:rPr>
           <w:b/>
@@ -990,11 +974,9 @@
             </w:tcBorders>
           </w:tcPr>
           <w:p>
-            <w:proofErr w:type="spellStart"/>
             <w:r>
               <w:t>polish_success</w:t>
             </w:r>
-            <w:proofErr w:type="spellEnd"/>
           </w:p>
         </w:tc>
         <w:tc>
@@ -1021,11 +1003,9 @@
             <w:tcW w:w="5058" w:type="dxa"/>
           </w:tcPr>
           <w:p>
-            <w:proofErr w:type="spellStart"/>
             <w:r>
               <w:t>polish_whenContentHasTags_success</w:t>
             </w:r>
-            <w:proofErr w:type="spellEnd"/>
           </w:p>
         </w:tc>
         <w:tc>
@@ -1052,11 +1032,9 @@
             <w:tcW w:w="5058" w:type="dxa"/>
           </w:tcPr>
           <w:p>
-            <w:proofErr w:type="spellStart"/>
             <w:r>
               <w:t>polish_whenInvalidLanguage_fail</w:t>
             </w:r>
-            <w:proofErr w:type="spellEnd"/>
           </w:p>
         </w:tc>
         <w:tc>
@@ -1080,11 +1058,9 @@
             <w:tcW w:w="5058" w:type="dxa"/>
           </w:tcPr>
           <w:p>
-            <w:proofErr w:type="spellStart"/>
             <w:r>
               <w:t>polish_whenInvalidDomain_fail</w:t>
             </w:r>
-            <w:proofErr w:type="spellEnd"/>
           </w:p>
         </w:tc>
         <w:tc>
@@ -1096,13 +1072,7 @@
               <w:cnfStyle w:val="000000000000" w:firstRow="0" w:lastRow="0" w:firstColumn="0" w:lastColumn="0" w:oddVBand="0" w:evenVBand="0" w:oddHBand="0" w:evenHBand="0" w:firstRowFirstColumn="0" w:firstRowLastColumn="0" w:lastRowFirstColumn="0" w:lastRowLastColumn="0"/>
             </w:pPr>
             <w:r>
-              <w:t xml:space="preserve">Invalid </w:t>
-            </w:r>
-            <w:r>
-              <w:t>domain</w:t>
-            </w:r>
-            <w:r>
-              <w:t xml:space="preserve"> error</w:t>
+              <w:t>Invalid domain error</w:t>
             </w:r>
           </w:p>
         </w:tc>
@@ -1117,11 +1087,9 @@
             <w:tcW w:w="5058" w:type="dxa"/>
           </w:tcPr>
           <w:p>
-            <w:proofErr w:type="spellStart"/>
             <w:r>
               <w:t>polish_whenInvalidContentCount_fail</w:t>
             </w:r>
-            <w:proofErr w:type="spellEnd"/>
           </w:p>
         </w:tc>
         <w:tc>
@@ -1133,13 +1101,7 @@
               <w:cnfStyle w:val="000000100000" w:firstRow="0" w:lastRow="0" w:firstColumn="0" w:lastColumn="0" w:oddVBand="0" w:evenVBand="0" w:oddHBand="1" w:evenHBand="0" w:firstRowFirstColumn="0" w:firstRowLastColumn="0" w:lastRowFirstColumn="0" w:lastRowLastColumn="0"/>
             </w:pPr>
             <w:r>
-              <w:t xml:space="preserve">Invalid </w:t>
-            </w:r>
-            <w:r>
-              <w:t>Content count</w:t>
-            </w:r>
-            <w:r>
-              <w:t xml:space="preserve"> error</w:t>
+              <w:t>Invalid Content count error</w:t>
             </w:r>
           </w:p>
         </w:tc>
@@ -1170,12 +1132,10 @@
         <w:pStyle w:val="Heading3"/>
       </w:pPr>
       <w:bookmarkStart w:id="4" w:name="_Toc189349113"/>
-      <w:proofErr w:type="spellStart"/>
       <w:r>
         <w:t>ProofreadingServiceAPI</w:t>
       </w:r>
       <w:bookmarkEnd w:id="4"/>
-      <w:proofErr w:type="spellEnd"/>
     </w:p>
     <w:p>
       <w:pPr>
@@ -1183,7 +1143,6 @@
           <w:noProof/>
         </w:rPr>
       </w:pPr>
-      <w:proofErr w:type="spellStart"/>
       <w:r>
         <w:rPr>
           <w:b/>
@@ -1191,7 +1150,6 @@
         </w:rPr>
         <w:t>ProofreadingServiceAPI</w:t>
       </w:r>
-      <w:proofErr w:type="spellEnd"/>
       <w:r>
         <w:rPr>
           <w:b/>
@@ -1217,6 +1175,9 @@
     </w:p>
     <w:p>
       <w:r>
+        <w:rPr>
+          <w:noProof/>
+        </w:rPr>
         <w:drawing>
           <wp:inline distT="0" distB="0" distL="0" distR="0" wp14:anchorId="0B8534DC" wp14:editId="2675E1A7">
             <wp:extent cx="3858163" cy="1305107"/>
@@ -1258,11 +1219,9 @@
       <w:r>
         <w:t xml:space="preserve">API calls to external service were implemented by using </w:t>
       </w:r>
-      <w:proofErr w:type="spellStart"/>
       <w:r>
         <w:t>RestTemplate</w:t>
       </w:r>
-      <w:proofErr w:type="spellEnd"/>
       <w:r>
         <w:t xml:space="preserve"> client.</w:t>
       </w:r>
@@ -1279,7 +1238,6 @@
       <w:bookmarkEnd w:id="5"/>
     </w:p>
     <w:p>
-      <w:proofErr w:type="spellStart"/>
       <w:r>
         <w:rPr>
           <w:b/>
@@ -1287,7 +1245,6 @@
         </w:rPr>
         <w:t>TextPolishBL</w:t>
       </w:r>
-      <w:proofErr w:type="spellEnd"/>
       <w:r>
         <w:rPr>
           <w:b/>
@@ -1301,11 +1258,9 @@
       <w:r>
         <w:t xml:space="preserve"> </w:t>
       </w:r>
-      <w:proofErr w:type="spellStart"/>
       <w:r>
         <w:t>IProofreadingServiceAPI</w:t>
       </w:r>
-      <w:proofErr w:type="spellEnd"/>
       <w:r>
         <w:t xml:space="preserve"> as a dependenc</w:t>
       </w:r>
@@ -1325,6 +1280,45 @@
       </w:r>
       <w:r>
         <w:t xml:space="preserve"> </w:t>
+      </w:r>
+    </w:p>
+    <w:p>
+      <w:r>
+        <w:drawing>
+          <wp:inline distT="0" distB="0" distL="0" distR="0" wp14:anchorId="5BD72C54" wp14:editId="0B77C507">
+            <wp:extent cx="5091379" cy="3355088"/>
+            <wp:effectExtent l="0" t="0" r="0" b="0"/>
+            <wp:docPr id="1539853982" name="Picture 1" descr="A computer screen shot of a program code&#10;&#10;Description automatically generated"/>
+            <wp:cNvGraphicFramePr>
+              <a:graphicFrameLocks xmlns:a="http://schemas.openxmlformats.org/drawingml/2006/main" noChangeAspect="1"/>
+            </wp:cNvGraphicFramePr>
+            <a:graphic xmlns:a="http://schemas.openxmlformats.org/drawingml/2006/main">
+              <a:graphicData uri="http://schemas.openxmlformats.org/drawingml/2006/picture">
+                <pic:pic xmlns:pic="http://schemas.openxmlformats.org/drawingml/2006/picture">
+                  <pic:nvPicPr>
+                    <pic:cNvPr id="1539853982" name="Picture 1" descr="A computer screen shot of a program code&#10;&#10;Description automatically generated"/>
+                    <pic:cNvPicPr/>
+                  </pic:nvPicPr>
+                  <pic:blipFill>
+                    <a:blip r:embed="rId6"/>
+                    <a:stretch>
+                      <a:fillRect/>
+                    </a:stretch>
+                  </pic:blipFill>
+                  <pic:spPr>
+                    <a:xfrm>
+                      <a:off x="0" y="0"/>
+                      <a:ext cx="5098767" cy="3359956"/>
+                    </a:xfrm>
+                    <a:prstGeom prst="rect">
+                      <a:avLst/>
+                    </a:prstGeom>
+                  </pic:spPr>
+                </pic:pic>
+              </a:graphicData>
+            </a:graphic>
+          </wp:inline>
+        </w:drawing>
       </w:r>
     </w:p>
     <w:p>
@@ -1347,7 +1341,6 @@
       <w:r>
         <w:t xml:space="preserve">We only need one controller </w:t>
       </w:r>
-      <w:proofErr w:type="spellStart"/>
       <w:r>
         <w:rPr>
           <w:b/>
@@ -1355,7 +1348,6 @@
         </w:rPr>
         <w:t>TextPolishController</w:t>
       </w:r>
-      <w:proofErr w:type="spellEnd"/>
       <w:r>
         <w:rPr>
           <w:b/>
@@ -1377,11 +1369,9 @@
       <w:r>
         <w:t xml:space="preserve">It has only one dependency which is </w:t>
       </w:r>
-      <w:proofErr w:type="spellStart"/>
       <w:r>
         <w:t>TextPolishBL</w:t>
       </w:r>
-      <w:proofErr w:type="spellEnd"/>
       <w:r>
         <w:t>.</w:t>
       </w:r>
@@ -1395,45 +1385,212 @@
         <w:t>API documentation</w:t>
       </w:r>
     </w:p>
-    <w:p/>
-    <w:p>
-      <w:pPr>
-        <w:pStyle w:val="Heading1"/>
-      </w:pPr>
-      <w:r>
-        <w:t>README</w:t>
-      </w:r>
-    </w:p>
-    <w:p>
-      <w:r>
-        <w:t xml:space="preserve">Before starting the project you only need to change </w:t>
-      </w:r>
-      <w:r>
-        <w:rPr>
-          <w:b/>
-          <w:bCs/>
-        </w:rPr>
-        <w:t>PROOFREADING_SERVICE_API_URL</w:t>
-      </w:r>
-      <w:r>
-        <w:rPr>
-          <w:b/>
-          <w:bCs/>
-        </w:rPr>
-        <w:t xml:space="preserve"> </w:t>
-      </w:r>
-      <w:r>
-        <w:t xml:space="preserve">inside of </w:t>
-      </w:r>
-      <w:proofErr w:type="spellStart"/>
-      <w:r>
-        <w:t>application.properties</w:t>
-      </w:r>
-      <w:proofErr w:type="spellEnd"/>
-      <w:r>
-        <w:t>.</w:t>
-      </w:r>
-    </w:p>
+    <w:tbl>
+      <w:tblPr>
+        <w:tblStyle w:val="TableGrid"/>
+        <w:tblW w:w="0" w:type="auto"/>
+        <w:tblLook w:val="04A0" w:firstRow="1" w:lastRow="0" w:firstColumn="1" w:lastColumn="0" w:noHBand="0" w:noVBand="1"/>
+      </w:tblPr>
+      <w:tblGrid>
+        <w:gridCol w:w="4878"/>
+        <w:gridCol w:w="4698"/>
+      </w:tblGrid>
+      <w:tr>
+        <w:tc>
+          <w:tcPr>
+            <w:tcW w:w="9576" w:type="dxa"/>
+            <w:gridSpan w:val="2"/>
+          </w:tcPr>
+          <w:p>
+            <w:pPr>
+              <w:jc w:val="center"/>
+            </w:pPr>
+            <w:r>
+              <w:t>/TextPolish</w:t>
+            </w:r>
+          </w:p>
+        </w:tc>
+      </w:tr>
+      <w:tr>
+        <w:tc>
+          <w:tcPr>
+            <w:tcW w:w="4878" w:type="dxa"/>
+          </w:tcPr>
+          <w:p>
+            <w:r>
+              <w:t>Route</w:t>
+            </w:r>
+          </w:p>
+        </w:tc>
+        <w:tc>
+          <w:tcPr>
+            <w:tcW w:w="4698" w:type="dxa"/>
+          </w:tcPr>
+          <w:p>
+            <w:r>
+              <w:t>/</w:t>
+            </w:r>
+            <w:r>
+              <w:t>polish</w:t>
+            </w:r>
+          </w:p>
+        </w:tc>
+      </w:tr>
+      <w:tr>
+        <w:tc>
+          <w:tcPr>
+            <w:tcW w:w="4878" w:type="dxa"/>
+          </w:tcPr>
+          <w:p>
+            <w:r>
+              <w:t>Request method</w:t>
+            </w:r>
+          </w:p>
+        </w:tc>
+        <w:tc>
+          <w:tcPr>
+            <w:tcW w:w="4698" w:type="dxa"/>
+          </w:tcPr>
+          <w:p>
+            <w:r>
+              <w:t>post</w:t>
+            </w:r>
+          </w:p>
+        </w:tc>
+      </w:tr>
+      <w:tr>
+        <w:tc>
+          <w:tcPr>
+            <w:tcW w:w="4878" w:type="dxa"/>
+          </w:tcPr>
+          <w:p>
+            <w:r>
+              <w:t>Content type</w:t>
+            </w:r>
+          </w:p>
+        </w:tc>
+        <w:tc>
+          <w:tcPr>
+            <w:tcW w:w="4698" w:type="dxa"/>
+          </w:tcPr>
+          <w:p>
+            <w:r>
+              <w:t>application/json</w:t>
+            </w:r>
+          </w:p>
+        </w:tc>
+      </w:tr>
+      <w:tr>
+        <w:tc>
+          <w:tcPr>
+            <w:tcW w:w="4878" w:type="dxa"/>
+          </w:tcPr>
+          <w:p>
+            <w:r>
+              <w:t>Request body</w:t>
+            </w:r>
+          </w:p>
+        </w:tc>
+        <w:tc>
+          <w:tcPr>
+            <w:tcW w:w="4698" w:type="dxa"/>
+          </w:tcPr>
+          <w:p>
+            <w:r>
+              <w:t>{</w:t>
+            </w:r>
+          </w:p>
+          <w:p>
+            <w:r>
+              <w:t xml:space="preserve">  "content": Example text",</w:t>
+            </w:r>
+          </w:p>
+          <w:p>
+            <w:r>
+              <w:t xml:space="preserve">  "language": "en-US",</w:t>
+            </w:r>
+          </w:p>
+          <w:p>
+            <w:r>
+              <w:t xml:space="preserve">  "domain": "academic"</w:t>
+            </w:r>
+          </w:p>
+          <w:p>
+            <w:r>
+              <w:t>}</w:t>
+            </w:r>
+          </w:p>
+        </w:tc>
+      </w:tr>
+      <w:tr>
+        <w:tc>
+          <w:tcPr>
+            <w:tcW w:w="4878" w:type="dxa"/>
+          </w:tcPr>
+          <w:p>
+            <w:r>
+              <w:t>Response body</w:t>
+            </w:r>
+          </w:p>
+        </w:tc>
+        <w:tc>
+          <w:tcPr>
+            <w:tcW w:w="4698" w:type="dxa"/>
+          </w:tcPr>
+          <w:p>
+            <w:r>
+              <w:t>{</w:t>
+            </w:r>
+          </w:p>
+          <w:p>
+            <w:r>
+              <w:t>"polished_content": "Proofread text here",</w:t>
+            </w:r>
+          </w:p>
+          <w:p>
+            <w:r>
+              <w:t>"similarity": 0.85</w:t>
+            </w:r>
+          </w:p>
+          <w:p>
+            <w:r>
+              <w:t>}</w:t>
+            </w:r>
+          </w:p>
+        </w:tc>
+      </w:tr>
+      <w:tr>
+        <w:tc>
+          <w:tcPr>
+            <w:tcW w:w="4878" w:type="dxa"/>
+          </w:tcPr>
+          <w:p>
+            <w:r>
+              <w:t>Validation</w:t>
+            </w:r>
+          </w:p>
+        </w:tc>
+        <w:tc>
+          <w:tcPr>
+            <w:tcW w:w="4698" w:type="dxa"/>
+          </w:tcPr>
+          <w:p>
+            <w:r>
+              <w:t>Language and domain can’t be null and must me at most 20 characters of length.</w:t>
+            </w:r>
+            <w:r>
+              <w:t xml:space="preserve"> Also, </w:t>
+            </w:r>
+            <w:r>
+              <w:t>t</w:t>
+            </w:r>
+            <w:r>
+              <w:t>hey must be in the list of valid languages/domains.</w:t>
+            </w:r>
+          </w:p>
+        </w:tc>
+      </w:tr>
+    </w:tbl>
     <w:p/>
     <w:sectPr>
       <w:pgSz w:w="12240" w:h="15840"/>
@@ -2297,6 +2454,7 @@
   <w:style w:type="character" w:default="1" w:styleId="DefaultParagraphFont">
     <w:name w:val="Default Paragraph Font"/>
     <w:uiPriority w:val="1"/>
+    <w:semiHidden/>
     <w:unhideWhenUsed/>
   </w:style>
   <w:style w:type="table" w:default="1" w:styleId="TableNormal">

</xml_diff>